<commit_message>
Code fixes and UP using JUnit
</commit_message>
<xml_diff>
--- a/taller ingenieria.docx
+++ b/taller ingenieria.docx
@@ -1,6 +1,6 @@
 
 <file path=word/document.xml><?xml version="1.0" encoding="utf-8"?>
-<w:document xmlns:wpc="http://schemas.microsoft.com/office/word/2010/wordprocessingCanvas" xmlns:cx="http://schemas.microsoft.com/office/drawing/2014/chartex" xmlns:cx1="http://schemas.microsoft.com/office/drawing/2015/9/8/chartex" xmlns:cx2="http://schemas.microsoft.com/office/drawing/2015/10/21/chartex" xmlns:cx3="http://schemas.microsoft.com/office/drawing/2016/5/9/chartex" xmlns:cx4="http://schemas.microsoft.com/office/drawing/2016/5/10/chartex" xmlns:cx5="http://schemas.microsoft.com/office/drawing/2016/5/11/chartex" xmlns:cx6="http://schemas.microsoft.com/office/drawing/2016/5/12/chartex" xmlns:cx7="http://schemas.microsoft.com/office/drawing/2016/5/13/chartex" xmlns:cx8="http://schemas.microsoft.com/office/drawing/2016/5/14/chartex" xmlns:mc="http://schemas.openxmlformats.org/markup-compatibility/2006" xmlns:aink="http://schemas.microsoft.com/office/drawing/2016/ink" xmlns:am3d="http://schemas.microsoft.com/office/drawing/2017/model3d" xmlns:o="urn:schemas-microsoft-com:office:office" xmlns:r="http://schemas.openxmlformats.org/officeDocument/2006/relationships" xmlns:m="http://schemas.openxmlformats.org/officeDocument/2006/math" xmlns:v="urn:schemas-microsoft-com:vml" xmlns:wp14="http://schemas.microsoft.com/office/word/2010/wordprocessingDrawing" xmlns:wp="http://schemas.openxmlformats.org/drawingml/2006/wordprocessingDrawing" xmlns:w10="urn:schemas-microsoft-com:office:word" xmlns:w="http://schemas.openxmlformats.org/wordprocessingml/2006/main" xmlns:w14="http://schemas.microsoft.com/office/word/2010/wordml" xmlns:w15="http://schemas.microsoft.com/office/word/2012/wordml" xmlns:w16cid="http://schemas.microsoft.com/office/word/2016/wordml/cid" xmlns:w16se="http://schemas.microsoft.com/office/word/2015/wordml/symex" xmlns:wpg="http://schemas.microsoft.com/office/word/2010/wordprocessingGroup" xmlns:wpi="http://schemas.microsoft.com/office/word/2010/wordprocessingInk" xmlns:wne="http://schemas.microsoft.com/office/word/2006/wordml" xmlns:wps="http://schemas.microsoft.com/office/word/2010/wordprocessingShape" mc:Ignorable="w14 w15 w16se w16cid wp14">
+<w:document xmlns:wpc="http://schemas.microsoft.com/office/word/2010/wordprocessingCanvas" xmlns:cx="http://schemas.microsoft.com/office/drawing/2014/chartex" xmlns:cx1="http://schemas.microsoft.com/office/drawing/2015/9/8/chartex" xmlns:cx2="http://schemas.microsoft.com/office/drawing/2015/10/21/chartex" xmlns:cx3="http://schemas.microsoft.com/office/drawing/2016/5/9/chartex" xmlns:cx4="http://schemas.microsoft.com/office/drawing/2016/5/10/chartex" xmlns:cx5="http://schemas.microsoft.com/office/drawing/2016/5/11/chartex" xmlns:cx6="http://schemas.microsoft.com/office/drawing/2016/5/12/chartex" xmlns:cx7="http://schemas.microsoft.com/office/drawing/2016/5/13/chartex" xmlns:cx8="http://schemas.microsoft.com/office/drawing/2016/5/14/chartex" xmlns:mc="http://schemas.openxmlformats.org/markup-compatibility/2006" xmlns:aink="http://schemas.microsoft.com/office/drawing/2016/ink" xmlns:am3d="http://schemas.microsoft.com/office/drawing/2017/model3d" xmlns:o="urn:schemas-microsoft-com:office:office" xmlns:r="http://schemas.openxmlformats.org/officeDocument/2006/relationships" xmlns:m="http://schemas.openxmlformats.org/officeDocument/2006/math" xmlns:v="urn:schemas-microsoft-com:vml" xmlns:wp14="http://schemas.microsoft.com/office/word/2010/wordprocessingDrawing" xmlns:wp="http://schemas.openxmlformats.org/drawingml/2006/wordprocessingDrawing" xmlns:w10="urn:schemas-microsoft-com:office:word" xmlns:w="http://schemas.openxmlformats.org/wordprocessingml/2006/main" xmlns:w14="http://schemas.microsoft.com/office/word/2010/wordml" xmlns:w15="http://schemas.microsoft.com/office/word/2012/wordml" xmlns:w16cex="http://schemas.microsoft.com/office/word/2018/wordml/cex" xmlns:w16cid="http://schemas.microsoft.com/office/word/2016/wordml/cid" xmlns:w16="http://schemas.microsoft.com/office/word/2018/wordml" xmlns:w16se="http://schemas.microsoft.com/office/word/2015/wordml/symex" xmlns:wpg="http://schemas.microsoft.com/office/word/2010/wordprocessingGroup" xmlns:wpi="http://schemas.microsoft.com/office/word/2010/wordprocessingInk" xmlns:wne="http://schemas.microsoft.com/office/word/2006/wordml" xmlns:wps="http://schemas.microsoft.com/office/word/2010/wordprocessingShape" mc:Ignorable="w14 w15 w16se w16cid w16 w16cex wp14">
   <w:body>
     <w:p>
       <w:pPr>
@@ -21,55 +21,22 @@
           <w:sz w:val="36"/>
           <w:szCs w:val="36"/>
         </w:rPr>
-        <w:t xml:space="preserve">Escuela Superior </w:t>
-      </w:r>
-      <w:proofErr w:type="spellStart"/>
-      <w:r>
-        <w:rPr>
-          <w:rFonts w:ascii="Cambria Math" w:hAnsi="Cambria Math"/>
-          <w:b/>
-          <w:bCs/>
+        <w:t>Escuela Superior Politécnica del Litoral</w:t>
+      </w:r>
+    </w:p>
+    <w:p>
+      <w:pPr>
+        <w:jc w:val="center"/>
+        <w:rPr>
+          <w:rFonts w:ascii="Cambria Math" w:hAnsi="Cambria Math"/>
           <w:sz w:val="36"/>
           <w:szCs w:val="36"/>
         </w:rPr>
-        <w:t>Politécnica</w:t>
-      </w:r>
-      <w:proofErr w:type="spellEnd"/>
-      <w:r>
-        <w:rPr>
-          <w:rFonts w:ascii="Cambria Math" w:hAnsi="Cambria Math"/>
-          <w:b/>
-          <w:bCs/>
-          <w:sz w:val="36"/>
-          <w:szCs w:val="36"/>
-        </w:rPr>
-        <w:t xml:space="preserve"> del </w:t>
-      </w:r>
-      <w:proofErr w:type="spellStart"/>
-      <w:r>
-        <w:rPr>
-          <w:rFonts w:ascii="Cambria Math" w:hAnsi="Cambria Math"/>
-          <w:b/>
-          <w:bCs/>
-          <w:sz w:val="36"/>
-          <w:szCs w:val="36"/>
-        </w:rPr>
-        <w:t>Litoral</w:t>
-      </w:r>
-      <w:proofErr w:type="spellEnd"/>
-    </w:p>
-    <w:p>
-      <w:pPr>
-        <w:jc w:val="center"/>
-        <w:rPr>
-          <w:rFonts w:ascii="Cambria Math" w:hAnsi="Cambria Math"/>
-          <w:sz w:val="36"/>
-          <w:szCs w:val="36"/>
-        </w:rPr>
-      </w:pPr>
-      <w:r>
-        <w:rPr>
-          <w:rFonts w:ascii="Cambria Math" w:hAnsi="Cambria Math"/>
+      </w:pPr>
+      <w:r>
+        <w:rPr>
+          <w:rFonts w:ascii="Cambria Math" w:hAnsi="Cambria Math"/>
+          <w:noProof/>
           <w:sz w:val="36"/>
           <w:szCs w:val="36"/>
         </w:rPr>
@@ -181,18 +148,8 @@
           <w:sz w:val="36"/>
           <w:szCs w:val="36"/>
         </w:rPr>
-        <w:t xml:space="preserve">Karina </w:t>
-      </w:r>
-      <w:proofErr w:type="spellStart"/>
-      <w:r>
-        <w:rPr>
-          <w:rFonts w:ascii="Cambria Math" w:hAnsi="Cambria Math"/>
-          <w:sz w:val="36"/>
-          <w:szCs w:val="36"/>
-        </w:rPr>
-        <w:t>Saylema</w:t>
-      </w:r>
-      <w:proofErr w:type="spellEnd"/>
+        <w:t>Karina Saylema</w:t>
+      </w:r>
     </w:p>
     <w:p>
       <w:pPr>
@@ -284,7 +241,6 @@
         </w:rPr>
         <w:t>th</w:t>
       </w:r>
-      <w:proofErr w:type="gramStart"/>
       <w:r>
         <w:rPr>
           <w:rFonts w:ascii="Cambria Math" w:hAnsi="Cambria Math"/>
@@ -293,140 +249,103 @@
         </w:rPr>
         <w:t xml:space="preserve"> 2020</w:t>
       </w:r>
-      <w:proofErr w:type="gramEnd"/>
-    </w:p>
-    <w:p>
-      <w:pPr>
-        <w:rPr>
-          <w:rFonts w:ascii="Cambria Math" w:hAnsi="Cambria Math"/>
-          <w:sz w:val="36"/>
-          <w:szCs w:val="36"/>
-        </w:rPr>
-      </w:pPr>
-    </w:p>
-    <w:p>
-      <w:pPr>
-        <w:rPr>
-          <w:rFonts w:ascii="Cambria Math" w:hAnsi="Cambria Math"/>
-          <w:sz w:val="28"/>
-          <w:szCs w:val="28"/>
-        </w:rPr>
-      </w:pPr>
-      <w:r>
-        <w:rPr>
-          <w:rFonts w:ascii="Cambria Math" w:hAnsi="Cambria Math"/>
-          <w:sz w:val="28"/>
-          <w:szCs w:val="28"/>
-        </w:rPr>
-        <w:t>Introduction</w:t>
-      </w:r>
-    </w:p>
-    <w:p>
-      <w:pPr>
-        <w:jc w:val="both"/>
-        <w:rPr>
-          <w:rFonts w:ascii="Cambria Math" w:hAnsi="Cambria Math"/>
-        </w:rPr>
-      </w:pPr>
-      <w:r>
-        <w:rPr>
-          <w:rFonts w:ascii="Cambria Math" w:hAnsi="Cambria Math"/>
-        </w:rPr>
-        <w:t>The triangle problem is the most widely used example in software testing literature. The logic used for the problem is clear but complex, meaning that behind some intuitive conditions are other hidden ones more difficult to get.</w:t>
-      </w:r>
-    </w:p>
-    <w:p>
-      <w:pPr>
-        <w:jc w:val="both"/>
-        <w:rPr>
-          <w:rFonts w:ascii="Cambria Math" w:hAnsi="Cambria Math"/>
-        </w:rPr>
-      </w:pPr>
-      <w:r>
-        <w:rPr>
-          <w:rFonts w:ascii="Cambria Math" w:hAnsi="Cambria Math"/>
-        </w:rPr>
-        <w:t xml:space="preserve">The traditional problem states the following: the triangle program accepts three integers, a, b, and c, as input. These are taken to be sides of a triangle. The output of the program is the type of triangle determined by the three sides: Equilateral, Isosceles, Scalene, or </w:t>
-      </w:r>
-      <w:proofErr w:type="spellStart"/>
-      <w:r>
-        <w:rPr>
-          <w:rFonts w:ascii="Cambria Math" w:hAnsi="Cambria Math"/>
-        </w:rPr>
-        <w:t>NotATriangle</w:t>
-      </w:r>
-      <w:proofErr w:type="spellEnd"/>
-      <w:r>
-        <w:rPr>
-          <w:rFonts w:ascii="Cambria Math" w:hAnsi="Cambria Math"/>
-        </w:rPr>
-        <w:t>. [1]</w:t>
-      </w:r>
-    </w:p>
-    <w:p>
-      <w:pPr>
-        <w:jc w:val="both"/>
-        <w:rPr>
-          <w:rFonts w:ascii="Cambria Math" w:hAnsi="Cambria Math"/>
-        </w:rPr>
-      </w:pPr>
-      <w:r>
-        <w:rPr>
-          <w:rFonts w:ascii="Cambria Math" w:hAnsi="Cambria Math"/>
-        </w:rPr>
-        <w:t>To start, it is important to define what a triangle is. Let’s see some definitions and compare them with yours:</w:t>
-      </w:r>
-    </w:p>
-    <w:p>
-      <w:pPr>
-        <w:jc w:val="both"/>
-        <w:rPr>
-          <w:rFonts w:ascii="Cambria Math" w:hAnsi="Cambria Math"/>
-        </w:rPr>
-      </w:pPr>
-      <w:r>
-        <w:rPr>
-          <w:rFonts w:ascii="Cambria Math" w:hAnsi="Cambria Math"/>
-        </w:rPr>
-        <w:t>• A closed plane figure having three sides and three angles [2].</w:t>
-      </w:r>
-    </w:p>
-    <w:p>
-      <w:pPr>
-        <w:jc w:val="both"/>
-        <w:rPr>
-          <w:rFonts w:ascii="Cambria Math" w:hAnsi="Cambria Math"/>
-        </w:rPr>
-      </w:pPr>
-      <w:r>
-        <w:rPr>
-          <w:rFonts w:ascii="Cambria Math" w:hAnsi="Cambria Math"/>
-        </w:rPr>
-        <w:t>• A polygon having three sides [3].</w:t>
-      </w:r>
-    </w:p>
-    <w:p>
-      <w:pPr>
-        <w:jc w:val="both"/>
-        <w:rPr>
-          <w:rFonts w:ascii="Cambria Math" w:hAnsi="Cambria Math"/>
-        </w:rPr>
-      </w:pPr>
-      <w:r>
-        <w:rPr>
-          <w:rFonts w:ascii="Cambria Math" w:hAnsi="Cambria Math"/>
-        </w:rPr>
-        <w:t>• A triangle is a polygon with three edges and three vertices [4].</w:t>
-      </w:r>
-    </w:p>
-    <w:p>
-      <w:pPr>
-        <w:rPr>
-          <w:rFonts w:ascii="Cambria Math" w:hAnsi="Cambria Math"/>
+    </w:p>
+    <w:p>
+      <w:pPr>
+        <w:pStyle w:val="Ttulo1"/>
+      </w:pPr>
+      <w:r>
+        <w:rPr>
           <w:b/>
           <w:bCs/>
         </w:rPr>
-      </w:pPr>
+        <w:lastRenderedPageBreak/>
+        <w:t>Introduction</w:t>
+      </w:r>
+    </w:p>
+    <w:p>
+      <w:pPr>
+        <w:jc w:val="both"/>
+        <w:rPr>
+          <w:rFonts w:ascii="Cambria Math" w:hAnsi="Cambria Math"/>
+        </w:rPr>
+      </w:pPr>
+      <w:r>
+        <w:rPr>
+          <w:rFonts w:ascii="Cambria Math" w:hAnsi="Cambria Math"/>
+        </w:rPr>
+        <w:t>The triangle problem is the most widely used example in software testing literature. The logic used for the problem is clear but complex, meaning that behind some intuitive conditions are other hidden ones more difficult to get.</w:t>
+      </w:r>
+    </w:p>
+    <w:p>
+      <w:pPr>
+        <w:jc w:val="both"/>
+        <w:rPr>
+          <w:rFonts w:ascii="Cambria Math" w:hAnsi="Cambria Math"/>
+        </w:rPr>
+      </w:pPr>
+      <w:r>
+        <w:rPr>
+          <w:rFonts w:ascii="Cambria Math" w:hAnsi="Cambria Math"/>
+        </w:rPr>
+        <w:t>The traditional problem states the following: the triangle program accepts three integers, a, b, and c, as input. These are taken to be sides of a triangle. The output of the program is the type of triangle determined by the three sides: Equilateral, Isosceles, Scalene, or NotATriangle. [1]</w:t>
+      </w:r>
+    </w:p>
+    <w:p>
+      <w:pPr>
+        <w:jc w:val="both"/>
+        <w:rPr>
+          <w:rFonts w:ascii="Cambria Math" w:hAnsi="Cambria Math"/>
+        </w:rPr>
+      </w:pPr>
+      <w:r>
+        <w:rPr>
+          <w:rFonts w:ascii="Cambria Math" w:hAnsi="Cambria Math"/>
+        </w:rPr>
+        <w:t>To start, it is important to define what a triangle is. Let’s see some definitions and compare them with yours:</w:t>
+      </w:r>
+    </w:p>
+    <w:p>
+      <w:pPr>
+        <w:jc w:val="both"/>
+        <w:rPr>
+          <w:rFonts w:ascii="Cambria Math" w:hAnsi="Cambria Math"/>
+        </w:rPr>
+      </w:pPr>
+      <w:r>
+        <w:rPr>
+          <w:rFonts w:ascii="Cambria Math" w:hAnsi="Cambria Math"/>
+        </w:rPr>
+        <w:t>• A closed plane figure having three sides and three angles [2].</w:t>
+      </w:r>
+    </w:p>
+    <w:p>
+      <w:pPr>
+        <w:jc w:val="both"/>
+        <w:rPr>
+          <w:rFonts w:ascii="Cambria Math" w:hAnsi="Cambria Math"/>
+        </w:rPr>
+      </w:pPr>
+      <w:r>
+        <w:rPr>
+          <w:rFonts w:ascii="Cambria Math" w:hAnsi="Cambria Math"/>
+        </w:rPr>
+        <w:t>• A polygon having three sides [3].</w:t>
+      </w:r>
+    </w:p>
+    <w:p>
+      <w:pPr>
+        <w:jc w:val="both"/>
+        <w:rPr>
+          <w:rFonts w:ascii="Cambria Math" w:hAnsi="Cambria Math"/>
+        </w:rPr>
+      </w:pPr>
+      <w:r>
+        <w:rPr>
+          <w:rFonts w:ascii="Cambria Math" w:hAnsi="Cambria Math"/>
+        </w:rPr>
+        <w:t>• A triangle is a polygon with three edges and three vertices [4].</w:t>
+      </w:r>
     </w:p>
     <w:p>
       <w:pPr>
@@ -436,95 +355,225 @@
           <w:bCs/>
         </w:rPr>
       </w:pPr>
-      <w:proofErr w:type="spellStart"/>
-      <w:r>
-        <w:rPr>
-          <w:rFonts w:ascii="Cambria Math" w:hAnsi="Cambria Math"/>
+    </w:p>
+    <w:p>
+      <w:pPr>
+        <w:pStyle w:val="Ttulo1"/>
+      </w:pPr>
+      <w:r>
+        <w:rPr>
           <w:b/>
           <w:bCs/>
         </w:rPr>
-        <w:t>Preassumptions</w:t>
-      </w:r>
-      <w:proofErr w:type="spellEnd"/>
-      <w:r>
-        <w:rPr>
-          <w:rFonts w:ascii="Cambria Math" w:hAnsi="Cambria Math"/>
+        <w:t>A</w:t>
+      </w:r>
+      <w:r>
+        <w:rPr>
           <w:b/>
           <w:bCs/>
         </w:rPr>
+        <w:t>ssumptions</w:t>
+      </w:r>
+      <w:r>
         <w:t xml:space="preserve"> </w:t>
       </w:r>
     </w:p>
     <w:p>
       <w:pPr>
-        <w:pStyle w:val="ListParagraph"/>
+        <w:pStyle w:val="Prrafodelista"/>
         <w:numPr>
           <w:ilvl w:val="0"/>
-          <w:numId w:val="1"/>
+          <w:numId w:val="3"/>
         </w:numPr>
-        <w:rPr>
-          <w:rFonts w:ascii="Cambria Math" w:hAnsi="Cambria Math"/>
+        <w:jc w:val="both"/>
+        <w:rPr>
+          <w:rFonts w:ascii="Cambria Math" w:hAnsi="Cambria Math"/>
+        </w:rPr>
+      </w:pPr>
+      <w:r>
+        <w:rPr>
+          <w:rFonts w:ascii="Cambria Math" w:hAnsi="Cambria Math"/>
+        </w:rPr>
+        <w:t>Non numerical values are invalid, i.e. “A” or “?”</w:t>
+      </w:r>
+    </w:p>
+    <w:p>
+      <w:pPr>
+        <w:pStyle w:val="Prrafodelista"/>
+        <w:numPr>
+          <w:ilvl w:val="0"/>
+          <w:numId w:val="3"/>
+        </w:numPr>
+        <w:jc w:val="both"/>
+        <w:rPr>
+          <w:rFonts w:ascii="Cambria Math" w:hAnsi="Cambria Math"/>
+        </w:rPr>
+      </w:pPr>
+      <w:r>
+        <w:rPr>
+          <w:rFonts w:ascii="Cambria Math" w:hAnsi="Cambria Math"/>
+        </w:rPr>
+        <w:t>Float numbers are invalid, i.e. “2.3”</w:t>
+      </w:r>
+      <w:r>
+        <w:rPr>
+          <w:rFonts w:ascii="Cambria Math" w:hAnsi="Cambria Math"/>
+        </w:rPr>
+        <w:t>.</w:t>
+      </w:r>
+    </w:p>
+    <w:p>
+      <w:pPr>
+        <w:pStyle w:val="Prrafodelista"/>
+        <w:numPr>
+          <w:ilvl w:val="0"/>
+          <w:numId w:val="3"/>
+        </w:numPr>
+        <w:jc w:val="both"/>
+        <w:rPr>
+          <w:rFonts w:ascii="Cambria Math" w:hAnsi="Cambria Math"/>
+        </w:rPr>
+      </w:pPr>
+      <w:r>
+        <w:rPr>
+          <w:rFonts w:ascii="Cambria Math" w:hAnsi="Cambria Math"/>
+        </w:rPr>
+        <w:t>The 0 values are not permitted in the set range of values.</w:t>
+      </w:r>
+    </w:p>
+    <w:p>
+      <w:pPr>
+        <w:pStyle w:val="Prrafodelista"/>
+        <w:numPr>
+          <w:ilvl w:val="0"/>
+          <w:numId w:val="3"/>
+        </w:numPr>
+        <w:jc w:val="both"/>
+        <w:rPr>
+          <w:rFonts w:ascii="Cambria Math" w:hAnsi="Cambria Math"/>
+        </w:rPr>
+      </w:pPr>
+      <w:r>
+        <w:rPr>
+          <w:rFonts w:ascii="Cambria Math" w:hAnsi="Cambria Math"/>
+        </w:rPr>
+        <w:t>The negative numerical values are not permitted in the set range of values.</w:t>
+      </w:r>
+    </w:p>
+    <w:p>
+      <w:pPr>
+        <w:pStyle w:val="Prrafodelista"/>
+        <w:numPr>
+          <w:ilvl w:val="0"/>
+          <w:numId w:val="3"/>
+        </w:numPr>
+        <w:jc w:val="both"/>
+        <w:rPr>
+          <w:rFonts w:ascii="Cambria Math" w:hAnsi="Cambria Math"/>
+        </w:rPr>
+      </w:pPr>
+      <w:r>
+        <w:rPr>
+          <w:rFonts w:ascii="Cambria Math" w:hAnsi="Cambria Math"/>
+        </w:rPr>
+        <w:t xml:space="preserve">Numerical values greater than 200 </w:t>
+      </w:r>
+      <w:r>
+        <w:rPr>
+          <w:rFonts w:ascii="Cambria Math" w:hAnsi="Cambria Math"/>
+        </w:rPr>
+        <w:t>are not permitted in the set range of values.</w:t>
+      </w:r>
+    </w:p>
+    <w:p>
+      <w:pPr>
+        <w:pStyle w:val="Prrafodelista"/>
+        <w:numPr>
+          <w:ilvl w:val="0"/>
+          <w:numId w:val="3"/>
+        </w:numPr>
+        <w:jc w:val="both"/>
+        <w:rPr>
+          <w:rFonts w:ascii="Cambria Math" w:hAnsi="Cambria Math"/>
+        </w:rPr>
+      </w:pPr>
+      <w:r>
+        <w:rPr>
+          <w:rFonts w:ascii="Cambria Math" w:hAnsi="Cambria Math"/>
+        </w:rPr>
+        <w:t>The classification of the triangles is according to their sides</w:t>
+      </w:r>
+      <w:r>
+        <w:rPr>
+          <w:rFonts w:ascii="Cambria Math" w:hAnsi="Cambria Math"/>
+        </w:rPr>
+        <w:t xml:space="preserve"> </w:t>
+      </w:r>
+      <w:r>
+        <w:rPr>
+          <w:rFonts w:ascii="Cambria Math" w:hAnsi="Cambria Math"/>
+        </w:rPr>
+        <w:t>(</w:t>
+      </w:r>
+      <w:r>
+        <w:rPr>
+          <w:rFonts w:ascii="Cambria Math" w:hAnsi="Cambria Math"/>
+        </w:rPr>
+        <w:t>Equilateral</w:t>
+      </w:r>
+      <w:r>
+        <w:rPr>
+          <w:rFonts w:ascii="Cambria Math" w:hAnsi="Cambria Math"/>
+        </w:rPr>
+        <w:t xml:space="preserve">, </w:t>
+      </w:r>
+      <w:r>
+        <w:rPr>
+          <w:rFonts w:ascii="Cambria Math" w:hAnsi="Cambria Math"/>
+        </w:rPr>
+        <w:t>Scalene</w:t>
+      </w:r>
+      <w:r>
+        <w:rPr>
+          <w:rFonts w:ascii="Cambria Math" w:hAnsi="Cambria Math"/>
+        </w:rPr>
+        <w:t xml:space="preserve">, </w:t>
+      </w:r>
+      <w:r>
+        <w:rPr>
+          <w:rFonts w:ascii="Cambria Math" w:hAnsi="Cambria Math"/>
+        </w:rPr>
+        <w:t>Isosceles).</w:t>
+      </w:r>
+    </w:p>
+    <w:p>
+      <w:pPr>
+        <w:pStyle w:val="Prrafodelista"/>
+        <w:spacing w:line="254" w:lineRule="auto"/>
+        <w:rPr>
+          <w:rFonts w:ascii="Cambria Math" w:hAnsi="Cambria Math"/>
+        </w:rPr>
+      </w:pPr>
+    </w:p>
+    <w:p>
+      <w:pPr>
+        <w:pStyle w:val="Ttulo1"/>
+        <w:rPr>
           <w:b/>
           <w:bCs/>
         </w:rPr>
       </w:pPr>
       <w:r>
         <w:rPr>
-          <w:rFonts w:ascii="Cambria Math" w:hAnsi="Cambria Math"/>
-        </w:rPr>
-        <w:t>The code is not validating if the input has a correct format</w:t>
-      </w:r>
-    </w:p>
-    <w:p>
-      <w:pPr>
-        <w:pStyle w:val="ListParagraph"/>
-        <w:numPr>
-          <w:ilvl w:val="0"/>
-          <w:numId w:val="1"/>
-        </w:numPr>
-        <w:rPr>
-          <w:rFonts w:ascii="Cambria Math" w:hAnsi="Cambria Math"/>
           <w:b/>
           <w:bCs/>
         </w:rPr>
-      </w:pPr>
-      <w:r>
-        <w:rPr>
-          <w:rFonts w:ascii="Cambria Math" w:hAnsi="Cambria Math"/>
-        </w:rPr>
-        <w:t>The code is not validating if the input has the correct data type</w:t>
-      </w:r>
-    </w:p>
-    <w:p>
-      <w:pPr>
-        <w:pStyle w:val="ListParagraph"/>
-        <w:numPr>
-          <w:ilvl w:val="0"/>
-          <w:numId w:val="1"/>
-        </w:numPr>
-        <w:rPr>
-          <w:rFonts w:ascii="Cambria Math" w:hAnsi="Cambria Math"/>
-          <w:b/>
-          <w:bCs/>
-        </w:rPr>
-      </w:pPr>
-      <w:r>
-        <w:rPr>
-          <w:rFonts w:ascii="Cambria Math" w:hAnsi="Cambria Math"/>
-          <w:b/>
-          <w:bCs/>
-        </w:rPr>
-        <w:t>*Write more assumptions*</w:t>
-      </w:r>
-      <w:bookmarkStart w:id="0" w:name="_GoBack"/>
-      <w:bookmarkEnd w:id="0"/>
-    </w:p>
-    <w:p/>
-    <w:p/>
-    <w:p/>
+        <w:t>Test Cases</w:t>
+      </w:r>
+    </w:p>
     <w:tbl>
       <w:tblPr>
-        <w:tblStyle w:val="TableGrid"/>
+        <w:tblStyle w:val="Tablaconcuadrcula"/>
         <w:tblW w:w="0" w:type="auto"/>
         <w:tblLook w:val="04A0" w:firstRow="1" w:lastRow="0" w:firstColumn="1" w:lastColumn="0" w:noHBand="0" w:noVBand="1"/>
       </w:tblPr>
@@ -537,16 +586,28 @@
         <w:tc>
           <w:tcPr>
             <w:tcW w:w="3116" w:type="dxa"/>
+            <w:tcBorders>
+              <w:top w:val="single" w:sz="4" w:space="0" w:color="auto"/>
+              <w:left w:val="single" w:sz="4" w:space="0" w:color="auto"/>
+              <w:bottom w:val="single" w:sz="4" w:space="0" w:color="auto"/>
+              <w:right w:val="single" w:sz="4" w:space="0" w:color="auto"/>
+            </w:tcBorders>
+            <w:hideMark/>
           </w:tcPr>
           <w:p>
             <w:pPr>
-              <w:rPr>
-                <w:rFonts w:ascii="Cambria Math" w:hAnsi="Cambria Math"/>
+              <w:jc w:val="center"/>
+              <w:rPr>
+                <w:rFonts w:ascii="Cambria Math" w:hAnsi="Cambria Math"/>
+                <w:b/>
+                <w:bCs/>
               </w:rPr>
             </w:pPr>
             <w:r>
               <w:rPr>
                 <w:rFonts w:ascii="Cambria Math" w:hAnsi="Cambria Math"/>
+                <w:b/>
+                <w:bCs/>
               </w:rPr>
               <w:t>Test Cases</w:t>
             </w:r>
@@ -555,20 +616,60 @@
         <w:tc>
           <w:tcPr>
             <w:tcW w:w="3117" w:type="dxa"/>
+            <w:tcBorders>
+              <w:top w:val="single" w:sz="4" w:space="0" w:color="auto"/>
+              <w:left w:val="single" w:sz="4" w:space="0" w:color="auto"/>
+              <w:bottom w:val="single" w:sz="4" w:space="0" w:color="auto"/>
+              <w:right w:val="single" w:sz="4" w:space="0" w:color="auto"/>
+            </w:tcBorders>
+            <w:hideMark/>
           </w:tcPr>
           <w:p>
+            <w:pPr>
+              <w:jc w:val="center"/>
+              <w:rPr>
+                <w:rFonts w:ascii="Cambria Math" w:hAnsi="Cambria Math"/>
+                <w:b/>
+                <w:bCs/>
+              </w:rPr>
+            </w:pPr>
             <w:r>
-              <w:t>Input Values</w:t>
+              <w:rPr>
+                <w:rFonts w:ascii="Cambria Math" w:hAnsi="Cambria Math"/>
+                <w:b/>
+                <w:bCs/>
+              </w:rPr>
+              <w:t>Input Values(a,b,c)</w:t>
             </w:r>
           </w:p>
         </w:tc>
         <w:tc>
           <w:tcPr>
             <w:tcW w:w="3117" w:type="dxa"/>
+            <w:tcBorders>
+              <w:top w:val="single" w:sz="4" w:space="0" w:color="auto"/>
+              <w:left w:val="single" w:sz="4" w:space="0" w:color="auto"/>
+              <w:bottom w:val="single" w:sz="4" w:space="0" w:color="auto"/>
+              <w:right w:val="single" w:sz="4" w:space="0" w:color="auto"/>
+            </w:tcBorders>
+            <w:hideMark/>
           </w:tcPr>
           <w:p>
+            <w:pPr>
+              <w:jc w:val="center"/>
+              <w:rPr>
+                <w:rFonts w:ascii="Cambria Math" w:hAnsi="Cambria Math"/>
+                <w:b/>
+                <w:bCs/>
+              </w:rPr>
+            </w:pPr>
             <w:r>
-              <w:t>Expected</w:t>
+              <w:rPr>
+                <w:rFonts w:ascii="Cambria Math" w:hAnsi="Cambria Math"/>
+                <w:b/>
+                <w:bCs/>
+              </w:rPr>
+              <w:t>Expected Output</w:t>
             </w:r>
           </w:p>
         </w:tc>
@@ -577,104 +678,508 @@
         <w:tc>
           <w:tcPr>
             <w:tcW w:w="3116" w:type="dxa"/>
+            <w:tcBorders>
+              <w:top w:val="single" w:sz="4" w:space="0" w:color="auto"/>
+              <w:left w:val="single" w:sz="4" w:space="0" w:color="auto"/>
+              <w:bottom w:val="single" w:sz="4" w:space="0" w:color="auto"/>
+              <w:right w:val="single" w:sz="4" w:space="0" w:color="auto"/>
+            </w:tcBorders>
+            <w:hideMark/>
           </w:tcPr>
-          <w:p/>
+          <w:p>
+            <w:pPr>
+              <w:rPr>
+                <w:rFonts w:ascii="Cambria Math" w:hAnsi="Cambria Math"/>
+                <w:b/>
+                <w:bCs/>
+              </w:rPr>
+            </w:pPr>
+            <w:r>
+              <w:rPr>
+                <w:rFonts w:ascii="Cambria Math" w:hAnsi="Cambria Math"/>
+                <w:b/>
+                <w:bCs/>
+              </w:rPr>
+              <w:t>1</w:t>
+            </w:r>
+          </w:p>
         </w:tc>
         <w:tc>
           <w:tcPr>
             <w:tcW w:w="3117" w:type="dxa"/>
+            <w:tcBorders>
+              <w:top w:val="single" w:sz="4" w:space="0" w:color="auto"/>
+              <w:left w:val="single" w:sz="4" w:space="0" w:color="auto"/>
+              <w:bottom w:val="single" w:sz="4" w:space="0" w:color="auto"/>
+              <w:right w:val="single" w:sz="4" w:space="0" w:color="auto"/>
+            </w:tcBorders>
+            <w:hideMark/>
           </w:tcPr>
-          <w:p/>
+          <w:p>
+            <w:pPr>
+              <w:rPr>
+                <w:rFonts w:ascii="Cambria Math" w:hAnsi="Cambria Math"/>
+              </w:rPr>
+            </w:pPr>
+            <w:r>
+              <w:rPr>
+                <w:rFonts w:ascii="Cambria Math" w:hAnsi="Cambria Math"/>
+              </w:rPr>
+              <w:t>3, 3, 3</w:t>
+            </w:r>
+          </w:p>
         </w:tc>
         <w:tc>
           <w:tcPr>
             <w:tcW w:w="3117" w:type="dxa"/>
+            <w:tcBorders>
+              <w:top w:val="single" w:sz="4" w:space="0" w:color="auto"/>
+              <w:left w:val="single" w:sz="4" w:space="0" w:color="auto"/>
+              <w:bottom w:val="single" w:sz="4" w:space="0" w:color="auto"/>
+              <w:right w:val="single" w:sz="4" w:space="0" w:color="auto"/>
+            </w:tcBorders>
+            <w:hideMark/>
           </w:tcPr>
-          <w:p/>
+          <w:p>
+            <w:pPr>
+              <w:jc w:val="both"/>
+              <w:rPr>
+                <w:rFonts w:ascii="Cambria Math" w:hAnsi="Cambria Math"/>
+              </w:rPr>
+            </w:pPr>
+            <w:r>
+              <w:rPr>
+                <w:rFonts w:ascii="Cambria Math" w:hAnsi="Cambria Math"/>
+              </w:rPr>
+              <w:t>Equilateral Triangle</w:t>
+            </w:r>
+          </w:p>
         </w:tc>
       </w:tr>
       <w:tr>
         <w:tc>
           <w:tcPr>
             <w:tcW w:w="3116" w:type="dxa"/>
+            <w:tcBorders>
+              <w:top w:val="single" w:sz="4" w:space="0" w:color="auto"/>
+              <w:left w:val="single" w:sz="4" w:space="0" w:color="auto"/>
+              <w:bottom w:val="single" w:sz="4" w:space="0" w:color="auto"/>
+              <w:right w:val="single" w:sz="4" w:space="0" w:color="auto"/>
+            </w:tcBorders>
+            <w:hideMark/>
           </w:tcPr>
-          <w:p/>
+          <w:p>
+            <w:pPr>
+              <w:rPr>
+                <w:rFonts w:ascii="Cambria Math" w:hAnsi="Cambria Math"/>
+                <w:b/>
+                <w:bCs/>
+              </w:rPr>
+            </w:pPr>
+            <w:r>
+              <w:rPr>
+                <w:rFonts w:ascii="Cambria Math" w:hAnsi="Cambria Math"/>
+                <w:b/>
+                <w:bCs/>
+              </w:rPr>
+              <w:t>2</w:t>
+            </w:r>
+          </w:p>
         </w:tc>
         <w:tc>
           <w:tcPr>
             <w:tcW w:w="3117" w:type="dxa"/>
+            <w:tcBorders>
+              <w:top w:val="single" w:sz="4" w:space="0" w:color="auto"/>
+              <w:left w:val="single" w:sz="4" w:space="0" w:color="auto"/>
+              <w:bottom w:val="single" w:sz="4" w:space="0" w:color="auto"/>
+              <w:right w:val="single" w:sz="4" w:space="0" w:color="auto"/>
+            </w:tcBorders>
+            <w:hideMark/>
           </w:tcPr>
-          <w:p/>
+          <w:p>
+            <w:pPr>
+              <w:rPr>
+                <w:rFonts w:ascii="Cambria Math" w:hAnsi="Cambria Math"/>
+              </w:rPr>
+            </w:pPr>
+            <w:r>
+              <w:rPr>
+                <w:rFonts w:ascii="Cambria Math" w:hAnsi="Cambria Math"/>
+              </w:rPr>
+              <w:t>2,3,4</w:t>
+            </w:r>
+          </w:p>
         </w:tc>
         <w:tc>
           <w:tcPr>
             <w:tcW w:w="3117" w:type="dxa"/>
+            <w:tcBorders>
+              <w:top w:val="single" w:sz="4" w:space="0" w:color="auto"/>
+              <w:left w:val="single" w:sz="4" w:space="0" w:color="auto"/>
+              <w:bottom w:val="single" w:sz="4" w:space="0" w:color="auto"/>
+              <w:right w:val="single" w:sz="4" w:space="0" w:color="auto"/>
+            </w:tcBorders>
+            <w:hideMark/>
           </w:tcPr>
-          <w:p/>
+          <w:p>
+            <w:pPr>
+              <w:jc w:val="both"/>
+              <w:rPr>
+                <w:rFonts w:ascii="Cambria Math" w:hAnsi="Cambria Math"/>
+              </w:rPr>
+            </w:pPr>
+            <w:r>
+              <w:rPr>
+                <w:rFonts w:ascii="Cambria Math" w:hAnsi="Cambria Math"/>
+              </w:rPr>
+              <w:t>Scalene Triangle</w:t>
+            </w:r>
+          </w:p>
         </w:tc>
       </w:tr>
       <w:tr>
         <w:tc>
           <w:tcPr>
             <w:tcW w:w="3116" w:type="dxa"/>
+            <w:tcBorders>
+              <w:top w:val="single" w:sz="4" w:space="0" w:color="auto"/>
+              <w:left w:val="single" w:sz="4" w:space="0" w:color="auto"/>
+              <w:bottom w:val="single" w:sz="4" w:space="0" w:color="auto"/>
+              <w:right w:val="single" w:sz="4" w:space="0" w:color="auto"/>
+            </w:tcBorders>
+            <w:hideMark/>
           </w:tcPr>
-          <w:p/>
+          <w:p>
+            <w:pPr>
+              <w:rPr>
+                <w:rFonts w:ascii="Cambria Math" w:hAnsi="Cambria Math"/>
+                <w:b/>
+                <w:bCs/>
+              </w:rPr>
+            </w:pPr>
+            <w:r>
+              <w:rPr>
+                <w:rFonts w:ascii="Cambria Math" w:hAnsi="Cambria Math"/>
+                <w:b/>
+                <w:bCs/>
+              </w:rPr>
+              <w:t>3</w:t>
+            </w:r>
+          </w:p>
         </w:tc>
         <w:tc>
           <w:tcPr>
             <w:tcW w:w="3117" w:type="dxa"/>
+            <w:tcBorders>
+              <w:top w:val="single" w:sz="4" w:space="0" w:color="auto"/>
+              <w:left w:val="single" w:sz="4" w:space="0" w:color="auto"/>
+              <w:bottom w:val="single" w:sz="4" w:space="0" w:color="auto"/>
+              <w:right w:val="single" w:sz="4" w:space="0" w:color="auto"/>
+            </w:tcBorders>
+            <w:hideMark/>
           </w:tcPr>
-          <w:p/>
+          <w:p>
+            <w:pPr>
+              <w:rPr>
+                <w:rFonts w:ascii="Cambria Math" w:hAnsi="Cambria Math"/>
+              </w:rPr>
+            </w:pPr>
+            <w:r>
+              <w:rPr>
+                <w:rFonts w:ascii="Cambria Math" w:hAnsi="Cambria Math"/>
+              </w:rPr>
+              <w:t>5,5,6</w:t>
+            </w:r>
+          </w:p>
         </w:tc>
         <w:tc>
           <w:tcPr>
             <w:tcW w:w="3117" w:type="dxa"/>
+            <w:tcBorders>
+              <w:top w:val="single" w:sz="4" w:space="0" w:color="auto"/>
+              <w:left w:val="single" w:sz="4" w:space="0" w:color="auto"/>
+              <w:bottom w:val="single" w:sz="4" w:space="0" w:color="auto"/>
+              <w:right w:val="single" w:sz="4" w:space="0" w:color="auto"/>
+            </w:tcBorders>
+            <w:hideMark/>
           </w:tcPr>
-          <w:p/>
+          <w:p>
+            <w:pPr>
+              <w:jc w:val="both"/>
+              <w:rPr>
+                <w:rFonts w:ascii="Cambria Math" w:hAnsi="Cambria Math"/>
+              </w:rPr>
+            </w:pPr>
+            <w:r>
+              <w:rPr>
+                <w:rFonts w:ascii="Cambria Math" w:hAnsi="Cambria Math"/>
+              </w:rPr>
+              <w:t>Isosceles</w:t>
+            </w:r>
+            <w:r>
+              <w:rPr>
+                <w:rFonts w:ascii="Cambria Math" w:hAnsi="Cambria Math"/>
+              </w:rPr>
+              <w:t xml:space="preserve"> Triangle</w:t>
+            </w:r>
+          </w:p>
         </w:tc>
       </w:tr>
       <w:tr>
         <w:tc>
           <w:tcPr>
             <w:tcW w:w="3116" w:type="dxa"/>
+            <w:tcBorders>
+              <w:top w:val="single" w:sz="4" w:space="0" w:color="auto"/>
+              <w:left w:val="single" w:sz="4" w:space="0" w:color="auto"/>
+              <w:bottom w:val="single" w:sz="4" w:space="0" w:color="auto"/>
+              <w:right w:val="single" w:sz="4" w:space="0" w:color="auto"/>
+            </w:tcBorders>
+            <w:hideMark/>
           </w:tcPr>
-          <w:p/>
+          <w:p>
+            <w:pPr>
+              <w:rPr>
+                <w:rFonts w:ascii="Cambria Math" w:hAnsi="Cambria Math"/>
+                <w:b/>
+                <w:bCs/>
+              </w:rPr>
+            </w:pPr>
+            <w:r>
+              <w:rPr>
+                <w:rFonts w:ascii="Cambria Math" w:hAnsi="Cambria Math"/>
+                <w:b/>
+                <w:bCs/>
+              </w:rPr>
+              <w:t>4</w:t>
+            </w:r>
+          </w:p>
         </w:tc>
         <w:tc>
           <w:tcPr>
             <w:tcW w:w="3117" w:type="dxa"/>
+            <w:tcBorders>
+              <w:top w:val="single" w:sz="4" w:space="0" w:color="auto"/>
+              <w:left w:val="single" w:sz="4" w:space="0" w:color="auto"/>
+              <w:bottom w:val="single" w:sz="4" w:space="0" w:color="auto"/>
+              <w:right w:val="single" w:sz="4" w:space="0" w:color="auto"/>
+            </w:tcBorders>
+            <w:hideMark/>
           </w:tcPr>
-          <w:p/>
+          <w:p>
+            <w:pPr>
+              <w:rPr>
+                <w:rFonts w:ascii="Cambria Math" w:hAnsi="Cambria Math"/>
+              </w:rPr>
+            </w:pPr>
+            <w:r>
+              <w:rPr>
+                <w:rFonts w:ascii="Cambria Math" w:hAnsi="Cambria Math"/>
+              </w:rPr>
+              <w:t>0,0,0</w:t>
+            </w:r>
+          </w:p>
         </w:tc>
         <w:tc>
           <w:tcPr>
             <w:tcW w:w="3117" w:type="dxa"/>
+            <w:tcBorders>
+              <w:top w:val="single" w:sz="4" w:space="0" w:color="auto"/>
+              <w:left w:val="single" w:sz="4" w:space="0" w:color="auto"/>
+              <w:bottom w:val="single" w:sz="4" w:space="0" w:color="auto"/>
+              <w:right w:val="single" w:sz="4" w:space="0" w:color="auto"/>
+            </w:tcBorders>
+            <w:hideMark/>
           </w:tcPr>
-          <w:p/>
+          <w:p>
+            <w:pPr>
+              <w:jc w:val="both"/>
+              <w:rPr>
+                <w:rFonts w:ascii="Cambria Math" w:hAnsi="Cambria Math"/>
+              </w:rPr>
+            </w:pPr>
+            <w:r>
+              <w:rPr>
+                <w:rFonts w:ascii="Cambria Math" w:hAnsi="Cambria Math"/>
+              </w:rPr>
+              <w:t>Value</w:t>
+            </w:r>
+            <w:r>
+              <w:rPr>
+                <w:rFonts w:ascii="Cambria Math" w:hAnsi="Cambria Math"/>
+              </w:rPr>
+              <w:t>s</w:t>
+            </w:r>
+            <w:r>
+              <w:rPr>
+                <w:rFonts w:ascii="Cambria Math" w:hAnsi="Cambria Math"/>
+              </w:rPr>
+              <w:t xml:space="preserve"> are not in the range of permitted values</w:t>
+            </w:r>
+          </w:p>
         </w:tc>
       </w:tr>
       <w:tr>
         <w:tc>
           <w:tcPr>
             <w:tcW w:w="3116" w:type="dxa"/>
+            <w:tcBorders>
+              <w:top w:val="single" w:sz="4" w:space="0" w:color="auto"/>
+              <w:left w:val="single" w:sz="4" w:space="0" w:color="auto"/>
+              <w:bottom w:val="single" w:sz="4" w:space="0" w:color="auto"/>
+              <w:right w:val="single" w:sz="4" w:space="0" w:color="auto"/>
+            </w:tcBorders>
+            <w:hideMark/>
           </w:tcPr>
-          <w:p/>
+          <w:p>
+            <w:pPr>
+              <w:rPr>
+                <w:rFonts w:ascii="Cambria Math" w:hAnsi="Cambria Math"/>
+                <w:b/>
+                <w:bCs/>
+              </w:rPr>
+            </w:pPr>
+            <w:r>
+              <w:rPr>
+                <w:rFonts w:ascii="Cambria Math" w:hAnsi="Cambria Math"/>
+                <w:b/>
+                <w:bCs/>
+              </w:rPr>
+              <w:t>5</w:t>
+            </w:r>
+          </w:p>
         </w:tc>
         <w:tc>
           <w:tcPr>
             <w:tcW w:w="3117" w:type="dxa"/>
+            <w:tcBorders>
+              <w:top w:val="single" w:sz="4" w:space="0" w:color="auto"/>
+              <w:left w:val="single" w:sz="4" w:space="0" w:color="auto"/>
+              <w:bottom w:val="single" w:sz="4" w:space="0" w:color="auto"/>
+              <w:right w:val="single" w:sz="4" w:space="0" w:color="auto"/>
+            </w:tcBorders>
+            <w:hideMark/>
           </w:tcPr>
-          <w:p/>
+          <w:p>
+            <w:pPr>
+              <w:rPr>
+                <w:rFonts w:ascii="Cambria Math" w:hAnsi="Cambria Math"/>
+              </w:rPr>
+            </w:pPr>
+            <w:r>
+              <w:rPr>
+                <w:rFonts w:ascii="Cambria Math" w:hAnsi="Cambria Math"/>
+              </w:rPr>
+              <w:t>-3,5,6</w:t>
+            </w:r>
+          </w:p>
         </w:tc>
         <w:tc>
           <w:tcPr>
             <w:tcW w:w="3117" w:type="dxa"/>
+            <w:tcBorders>
+              <w:top w:val="single" w:sz="4" w:space="0" w:color="auto"/>
+              <w:left w:val="single" w:sz="4" w:space="0" w:color="auto"/>
+              <w:bottom w:val="single" w:sz="4" w:space="0" w:color="auto"/>
+              <w:right w:val="single" w:sz="4" w:space="0" w:color="auto"/>
+            </w:tcBorders>
+            <w:hideMark/>
           </w:tcPr>
-          <w:p/>
+          <w:p>
+            <w:pPr>
+              <w:jc w:val="both"/>
+              <w:rPr>
+                <w:rFonts w:ascii="Cambria Math" w:hAnsi="Cambria Math"/>
+              </w:rPr>
+            </w:pPr>
+            <w:r>
+              <w:rPr>
+                <w:rFonts w:ascii="Cambria Math" w:hAnsi="Cambria Math"/>
+              </w:rPr>
+              <w:t>Value are not in the range of permitted values</w:t>
+            </w:r>
+          </w:p>
+        </w:tc>
+      </w:tr>
+      <w:tr>
+        <w:tc>
+          <w:tcPr>
+            <w:tcW w:w="3116" w:type="dxa"/>
+            <w:tcBorders>
+              <w:top w:val="single" w:sz="4" w:space="0" w:color="auto"/>
+              <w:left w:val="single" w:sz="4" w:space="0" w:color="auto"/>
+              <w:bottom w:val="single" w:sz="4" w:space="0" w:color="auto"/>
+              <w:right w:val="single" w:sz="4" w:space="0" w:color="auto"/>
+            </w:tcBorders>
+            <w:hideMark/>
+          </w:tcPr>
+          <w:p>
+            <w:pPr>
+              <w:rPr>
+                <w:b/>
+                <w:bCs/>
+              </w:rPr>
+            </w:pPr>
+            <w:r>
+              <w:rPr>
+                <w:b/>
+                <w:bCs/>
+              </w:rPr>
+              <w:t>6</w:t>
+            </w:r>
+          </w:p>
+        </w:tc>
+        <w:tc>
+          <w:tcPr>
+            <w:tcW w:w="3117" w:type="dxa"/>
+            <w:tcBorders>
+              <w:top w:val="single" w:sz="4" w:space="0" w:color="auto"/>
+              <w:left w:val="single" w:sz="4" w:space="0" w:color="auto"/>
+              <w:bottom w:val="single" w:sz="4" w:space="0" w:color="auto"/>
+              <w:right w:val="single" w:sz="4" w:space="0" w:color="auto"/>
+            </w:tcBorders>
+            <w:hideMark/>
+          </w:tcPr>
+          <w:p>
+            <w:pPr>
+              <w:rPr>
+                <w:rFonts w:ascii="Cambria Math" w:hAnsi="Cambria Math"/>
+              </w:rPr>
+            </w:pPr>
+            <w:r>
+              <w:rPr>
+                <w:rFonts w:ascii="Cambria Math" w:hAnsi="Cambria Math"/>
+              </w:rPr>
+              <w:t>200,5,6</w:t>
+            </w:r>
+          </w:p>
+        </w:tc>
+        <w:tc>
+          <w:tcPr>
+            <w:tcW w:w="3117" w:type="dxa"/>
+            <w:tcBorders>
+              <w:top w:val="single" w:sz="4" w:space="0" w:color="auto"/>
+              <w:left w:val="single" w:sz="4" w:space="0" w:color="auto"/>
+              <w:bottom w:val="single" w:sz="4" w:space="0" w:color="auto"/>
+              <w:right w:val="single" w:sz="4" w:space="0" w:color="auto"/>
+            </w:tcBorders>
+            <w:hideMark/>
+          </w:tcPr>
+          <w:p>
+            <w:pPr>
+              <w:jc w:val="both"/>
+            </w:pPr>
+            <w:r>
+              <w:rPr>
+                <w:rFonts w:ascii="Cambria Math" w:hAnsi="Cambria Math"/>
+              </w:rPr>
+              <w:t>Value are not in the range of permitted values</w:t>
+            </w:r>
+          </w:p>
         </w:tc>
       </w:tr>
     </w:tbl>
-    <w:p/>
     <w:p>
       <w:pPr>
         <w:rPr>
@@ -686,28 +1191,118 @@
     </w:p>
     <w:p>
       <w:pPr>
+        <w:pStyle w:val="Ttulo2"/>
+      </w:pPr>
+      <w:r>
+        <w:t>Case Test 1</w:t>
+      </w:r>
+    </w:p>
+    <w:p>
+      <w:pPr>
+        <w:rPr>
+          <w:lang w:val="es-EC"/>
+        </w:rPr>
+      </w:pPr>
+      <w:r>
+        <w:t>Hacer una peque</w:t>
+      </w:r>
+      <w:r>
+        <w:rPr>
+          <w:lang w:val="es-EC"/>
+        </w:rPr>
+        <w:t>ña descripción de los casos de prueba en cada uno</w:t>
+      </w:r>
+    </w:p>
+    <w:p>
+      <w:pPr>
+        <w:pStyle w:val="Ttulo2"/>
+      </w:pPr>
+      <w:r>
+        <w:lastRenderedPageBreak/>
+        <w:t xml:space="preserve">Case Test </w:t>
+      </w:r>
+      <w:r>
+        <w:t>2</w:t>
+      </w:r>
+    </w:p>
+    <w:p>
+      <w:pPr>
+        <w:pStyle w:val="Ttulo2"/>
+      </w:pPr>
+      <w:r>
+        <w:t xml:space="preserve">Case Test </w:t>
+      </w:r>
+      <w:r>
+        <w:t>3</w:t>
+      </w:r>
+    </w:p>
+    <w:p>
+      <w:pPr>
+        <w:pStyle w:val="Ttulo2"/>
+      </w:pPr>
+      <w:r>
+        <w:t xml:space="preserve">Case Test </w:t>
+      </w:r>
+      <w:r>
+        <w:t>4</w:t>
+      </w:r>
+    </w:p>
+    <w:p>
+      <w:pPr>
+        <w:pStyle w:val="Ttulo2"/>
+      </w:pPr>
+      <w:r>
+        <w:t xml:space="preserve">Case Test </w:t>
+      </w:r>
+      <w:r>
+        <w:t>5</w:t>
+      </w:r>
+    </w:p>
+    <w:p>
+      <w:pPr>
+        <w:pStyle w:val="Ttulo2"/>
+      </w:pPr>
+      <w:r>
+        <w:t xml:space="preserve">Case Test </w:t>
+      </w:r>
+      <w:r>
+        <w:t>6</w:t>
+      </w:r>
+    </w:p>
+    <w:p>
+      <w:pPr>
+        <w:pStyle w:val="Ttulo2"/>
+      </w:pPr>
+      <w:r>
+        <w:t xml:space="preserve">Case Test </w:t>
+      </w:r>
+      <w:r>
+        <w:t>7</w:t>
+      </w:r>
+    </w:p>
+    <w:p>
+      <w:pPr>
+        <w:pStyle w:val="Ttulo2"/>
+        <w:rPr>
+          <w:sz w:val="22"/>
+          <w:szCs w:val="22"/>
+          <w:lang w:val="es-EC"/>
+        </w:rPr>
+      </w:pPr>
+      <w:r>
+        <w:t xml:space="preserve">Case Test </w:t>
+      </w:r>
+      <w:r>
+        <w:t>8</w:t>
+      </w:r>
+    </w:p>
+    <w:p>
+      <w:pPr>
         <w:rPr>
           <w:rFonts w:ascii="Cambria Math" w:hAnsi="Cambria Math"/>
           <w:sz w:val="36"/>
           <w:szCs w:val="36"/>
-        </w:rPr>
-      </w:pPr>
-    </w:p>
-    <w:p>
-      <w:pPr>
-        <w:rPr>
-          <w:rFonts w:ascii="Cambria Math" w:hAnsi="Cambria Math"/>
-          <w:sz w:val="36"/>
-          <w:szCs w:val="36"/>
-        </w:rPr>
-      </w:pPr>
-    </w:p>
-    <w:p>
-      <w:pPr>
-        <w:rPr>
-          <w:rFonts w:ascii="Cambria Math" w:hAnsi="Cambria Math"/>
-          <w:sz w:val="36"/>
-          <w:szCs w:val="36"/>
+          <w:lang w:val="es-EC"/>
         </w:rPr>
       </w:pPr>
     </w:p>
@@ -730,8 +1325,121 @@
 </file>
 
 <file path=word/numbering.xml><?xml version="1.0" encoding="utf-8"?>
-<w:numbering xmlns:wpc="http://schemas.microsoft.com/office/word/2010/wordprocessingCanvas" xmlns:cx="http://schemas.microsoft.com/office/drawing/2014/chartex" xmlns:cx1="http://schemas.microsoft.com/office/drawing/2015/9/8/chartex" xmlns:cx2="http://schemas.microsoft.com/office/drawing/2015/10/21/chartex" xmlns:cx3="http://schemas.microsoft.com/office/drawing/2016/5/9/chartex" xmlns:cx4="http://schemas.microsoft.com/office/drawing/2016/5/10/chartex" xmlns:cx5="http://schemas.microsoft.com/office/drawing/2016/5/11/chartex" xmlns:cx6="http://schemas.microsoft.com/office/drawing/2016/5/12/chartex" xmlns:cx7="http://schemas.microsoft.com/office/drawing/2016/5/13/chartex" xmlns:cx8="http://schemas.microsoft.com/office/drawing/2016/5/14/chartex" xmlns:mc="http://schemas.openxmlformats.org/markup-compatibility/2006" xmlns:aink="http://schemas.microsoft.com/office/drawing/2016/ink" xmlns:am3d="http://schemas.microsoft.com/office/drawing/2017/model3d" xmlns:o="urn:schemas-microsoft-com:office:office" xmlns:r="http://schemas.openxmlformats.org/officeDocument/2006/relationships" xmlns:m="http://schemas.openxmlformats.org/officeDocument/2006/math" xmlns:v="urn:schemas-microsoft-com:vml" xmlns:wp14="http://schemas.microsoft.com/office/word/2010/wordprocessingDrawing" xmlns:wp="http://schemas.openxmlformats.org/drawingml/2006/wordprocessingDrawing" xmlns:w10="urn:schemas-microsoft-com:office:word" xmlns:w="http://schemas.openxmlformats.org/wordprocessingml/2006/main" xmlns:w14="http://schemas.microsoft.com/office/word/2010/wordml" xmlns:w15="http://schemas.microsoft.com/office/word/2012/wordml" xmlns:w16cid="http://schemas.microsoft.com/office/word/2016/wordml/cid" xmlns:w16se="http://schemas.microsoft.com/office/word/2015/wordml/symex" xmlns:wpg="http://schemas.microsoft.com/office/word/2010/wordprocessingGroup" xmlns:wpi="http://schemas.microsoft.com/office/word/2010/wordprocessingInk" xmlns:wne="http://schemas.microsoft.com/office/word/2006/wordml" xmlns:wps="http://schemas.microsoft.com/office/word/2010/wordprocessingShape" mc:Ignorable="w14 w15 w16se w16cid wp14">
+<w:numbering xmlns:wpc="http://schemas.microsoft.com/office/word/2010/wordprocessingCanvas" xmlns:cx="http://schemas.microsoft.com/office/drawing/2014/chartex" xmlns:cx1="http://schemas.microsoft.com/office/drawing/2015/9/8/chartex" xmlns:cx2="http://schemas.microsoft.com/office/drawing/2015/10/21/chartex" xmlns:cx3="http://schemas.microsoft.com/office/drawing/2016/5/9/chartex" xmlns:cx4="http://schemas.microsoft.com/office/drawing/2016/5/10/chartex" xmlns:cx5="http://schemas.microsoft.com/office/drawing/2016/5/11/chartex" xmlns:cx6="http://schemas.microsoft.com/office/drawing/2016/5/12/chartex" xmlns:cx7="http://schemas.microsoft.com/office/drawing/2016/5/13/chartex" xmlns:cx8="http://schemas.microsoft.com/office/drawing/2016/5/14/chartex" xmlns:mc="http://schemas.openxmlformats.org/markup-compatibility/2006" xmlns:aink="http://schemas.microsoft.com/office/drawing/2016/ink" xmlns:am3d="http://schemas.microsoft.com/office/drawing/2017/model3d" xmlns:o="urn:schemas-microsoft-com:office:office" xmlns:r="http://schemas.openxmlformats.org/officeDocument/2006/relationships" xmlns:m="http://schemas.openxmlformats.org/officeDocument/2006/math" xmlns:v="urn:schemas-microsoft-com:vml" xmlns:wp14="http://schemas.microsoft.com/office/word/2010/wordprocessingDrawing" xmlns:wp="http://schemas.openxmlformats.org/drawingml/2006/wordprocessingDrawing" xmlns:w10="urn:schemas-microsoft-com:office:word" xmlns:w="http://schemas.openxmlformats.org/wordprocessingml/2006/main" xmlns:w14="http://schemas.microsoft.com/office/word/2010/wordml" xmlns:w15="http://schemas.microsoft.com/office/word/2012/wordml" xmlns:w16cex="http://schemas.microsoft.com/office/word/2018/wordml/cex" xmlns:w16cid="http://schemas.microsoft.com/office/word/2016/wordml/cid" xmlns:w16="http://schemas.microsoft.com/office/word/2018/wordml" xmlns:w16se="http://schemas.microsoft.com/office/word/2015/wordml/symex" xmlns:wpg="http://schemas.microsoft.com/office/word/2010/wordprocessingGroup" xmlns:wpi="http://schemas.microsoft.com/office/word/2010/wordprocessingInk" xmlns:wne="http://schemas.microsoft.com/office/word/2006/wordml" xmlns:wps="http://schemas.microsoft.com/office/word/2010/wordprocessingShape" mc:Ignorable="w14 w15 w16se w16cid w16 w16cex wp14">
   <w:abstractNum w:abstractNumId="0" w15:restartNumberingAfterBreak="0">
+    <w:nsid w:val="06227732"/>
+    <w:multiLevelType w:val="hybridMultilevel"/>
+    <w:tmpl w:val="FDA09EF8"/>
+    <w:lvl w:ilvl="0" w:tplc="300A0001">
+      <w:start w:val="1"/>
+      <w:numFmt w:val="bullet"/>
+      <w:lvlText w:val=""/>
+      <w:lvlJc w:val="left"/>
+      <w:pPr>
+        <w:ind w:left="720" w:hanging="360"/>
+      </w:pPr>
+      <w:rPr>
+        <w:rFonts w:ascii="Symbol" w:hAnsi="Symbol" w:hint="default"/>
+      </w:rPr>
+    </w:lvl>
+    <w:lvl w:ilvl="1" w:tplc="300A0003" w:tentative="1">
+      <w:start w:val="1"/>
+      <w:numFmt w:val="bullet"/>
+      <w:lvlText w:val="o"/>
+      <w:lvlJc w:val="left"/>
+      <w:pPr>
+        <w:ind w:left="1440" w:hanging="360"/>
+      </w:pPr>
+      <w:rPr>
+        <w:rFonts w:ascii="Courier New" w:hAnsi="Courier New" w:cs="Courier New" w:hint="default"/>
+      </w:rPr>
+    </w:lvl>
+    <w:lvl w:ilvl="2" w:tplc="300A0005" w:tentative="1">
+      <w:start w:val="1"/>
+      <w:numFmt w:val="bullet"/>
+      <w:lvlText w:val=""/>
+      <w:lvlJc w:val="left"/>
+      <w:pPr>
+        <w:ind w:left="2160" w:hanging="360"/>
+      </w:pPr>
+      <w:rPr>
+        <w:rFonts w:ascii="Wingdings" w:hAnsi="Wingdings" w:hint="default"/>
+      </w:rPr>
+    </w:lvl>
+    <w:lvl w:ilvl="3" w:tplc="300A0001" w:tentative="1">
+      <w:start w:val="1"/>
+      <w:numFmt w:val="bullet"/>
+      <w:lvlText w:val=""/>
+      <w:lvlJc w:val="left"/>
+      <w:pPr>
+        <w:ind w:left="2880" w:hanging="360"/>
+      </w:pPr>
+      <w:rPr>
+        <w:rFonts w:ascii="Symbol" w:hAnsi="Symbol" w:hint="default"/>
+      </w:rPr>
+    </w:lvl>
+    <w:lvl w:ilvl="4" w:tplc="300A0003" w:tentative="1">
+      <w:start w:val="1"/>
+      <w:numFmt w:val="bullet"/>
+      <w:lvlText w:val="o"/>
+      <w:lvlJc w:val="left"/>
+      <w:pPr>
+        <w:ind w:left="3600" w:hanging="360"/>
+      </w:pPr>
+      <w:rPr>
+        <w:rFonts w:ascii="Courier New" w:hAnsi="Courier New" w:cs="Courier New" w:hint="default"/>
+      </w:rPr>
+    </w:lvl>
+    <w:lvl w:ilvl="5" w:tplc="300A0005" w:tentative="1">
+      <w:start w:val="1"/>
+      <w:numFmt w:val="bullet"/>
+      <w:lvlText w:val=""/>
+      <w:lvlJc w:val="left"/>
+      <w:pPr>
+        <w:ind w:left="4320" w:hanging="360"/>
+      </w:pPr>
+      <w:rPr>
+        <w:rFonts w:ascii="Wingdings" w:hAnsi="Wingdings" w:hint="default"/>
+      </w:rPr>
+    </w:lvl>
+    <w:lvl w:ilvl="6" w:tplc="300A0001" w:tentative="1">
+      <w:start w:val="1"/>
+      <w:numFmt w:val="bullet"/>
+      <w:lvlText w:val=""/>
+      <w:lvlJc w:val="left"/>
+      <w:pPr>
+        <w:ind w:left="5040" w:hanging="360"/>
+      </w:pPr>
+      <w:rPr>
+        <w:rFonts w:ascii="Symbol" w:hAnsi="Symbol" w:hint="default"/>
+      </w:rPr>
+    </w:lvl>
+    <w:lvl w:ilvl="7" w:tplc="300A0003" w:tentative="1">
+      <w:start w:val="1"/>
+      <w:numFmt w:val="bullet"/>
+      <w:lvlText w:val="o"/>
+      <w:lvlJc w:val="left"/>
+      <w:pPr>
+        <w:ind w:left="5760" w:hanging="360"/>
+      </w:pPr>
+      <w:rPr>
+        <w:rFonts w:ascii="Courier New" w:hAnsi="Courier New" w:cs="Courier New" w:hint="default"/>
+      </w:rPr>
+    </w:lvl>
+    <w:lvl w:ilvl="8" w:tplc="300A0005" w:tentative="1">
+      <w:start w:val="1"/>
+      <w:numFmt w:val="bullet"/>
+      <w:lvlText w:val=""/>
+      <w:lvlJc w:val="left"/>
+      <w:pPr>
+        <w:ind w:left="6480" w:hanging="360"/>
+      </w:pPr>
+      <w:rPr>
+        <w:rFonts w:ascii="Wingdings" w:hAnsi="Wingdings" w:hint="default"/>
+      </w:rPr>
+    </w:lvl>
+  </w:abstractNum>
+  <w:abstractNum w:abstractNumId="1" w15:restartNumberingAfterBreak="0">
     <w:nsid w:val="34A009CE"/>
     <w:multiLevelType w:val="hybridMultilevel"/>
     <w:tmpl w:val="C21AE34E"/>
@@ -845,13 +1553,28 @@
     </w:lvl>
   </w:abstractNum>
   <w:num w:numId="1">
+    <w:abstractNumId w:val="1"/>
+  </w:num>
+  <w:num w:numId="2">
+    <w:abstractNumId w:val="1"/>
+    <w:lvlOverride w:ilvl="0"/>
+    <w:lvlOverride w:ilvl="1"/>
+    <w:lvlOverride w:ilvl="2"/>
+    <w:lvlOverride w:ilvl="3"/>
+    <w:lvlOverride w:ilvl="4"/>
+    <w:lvlOverride w:ilvl="5"/>
+    <w:lvlOverride w:ilvl="6"/>
+    <w:lvlOverride w:ilvl="7"/>
+    <w:lvlOverride w:ilvl="8"/>
+  </w:num>
+  <w:num w:numId="3">
     <w:abstractNumId w:val="0"/>
   </w:num>
 </w:numbering>
 </file>
 
 <file path=word/styles.xml><?xml version="1.0" encoding="utf-8"?>
-<w:styles xmlns:mc="http://schemas.openxmlformats.org/markup-compatibility/2006" xmlns:r="http://schemas.openxmlformats.org/officeDocument/2006/relationships" xmlns:w="http://schemas.openxmlformats.org/wordprocessingml/2006/main" xmlns:w14="http://schemas.microsoft.com/office/word/2010/wordml" xmlns:w15="http://schemas.microsoft.com/office/word/2012/wordml" xmlns:w16cid="http://schemas.microsoft.com/office/word/2016/wordml/cid" xmlns:w16se="http://schemas.microsoft.com/office/word/2015/wordml/symex" mc:Ignorable="w14 w15 w16se w16cid">
+<w:styles xmlns:mc="http://schemas.openxmlformats.org/markup-compatibility/2006" xmlns:r="http://schemas.openxmlformats.org/officeDocument/2006/relationships" xmlns:w="http://schemas.openxmlformats.org/wordprocessingml/2006/main" xmlns:w14="http://schemas.microsoft.com/office/word/2010/wordml" xmlns:w15="http://schemas.microsoft.com/office/word/2012/wordml" xmlns:w16cex="http://schemas.microsoft.com/office/word/2018/wordml/cex" xmlns:w16cid="http://schemas.microsoft.com/office/word/2016/wordml/cid" xmlns:w16="http://schemas.microsoft.com/office/word/2018/wordml" xmlns:w16se="http://schemas.microsoft.com/office/word/2015/wordml/symex" mc:Ignorable="w14 w15 w16se w16cid w16 w16cex">
   <w:docDefaults>
     <w:rPrDefault>
       <w:rPr>
@@ -1249,13 +1972,56 @@
     <w:name w:val="Normal"/>
     <w:qFormat/>
   </w:style>
-  <w:style w:type="character" w:default="1" w:styleId="DefaultParagraphFont">
+  <w:style w:type="paragraph" w:styleId="Ttulo1">
+    <w:name w:val="heading 1"/>
+    <w:basedOn w:val="Normal"/>
+    <w:next w:val="Normal"/>
+    <w:link w:val="Ttulo1Car"/>
+    <w:uiPriority w:val="9"/>
+    <w:qFormat/>
+    <w:rsid w:val="00F92141"/>
+    <w:pPr>
+      <w:keepNext/>
+      <w:keepLines/>
+      <w:spacing w:before="240" w:after="0"/>
+      <w:outlineLvl w:val="0"/>
+    </w:pPr>
+    <w:rPr>
+      <w:rFonts w:asciiTheme="majorHAnsi" w:eastAsiaTheme="majorEastAsia" w:hAnsiTheme="majorHAnsi" w:cstheme="majorBidi"/>
+      <w:color w:val="2F5496" w:themeColor="accent1" w:themeShade="BF"/>
+      <w:sz w:val="32"/>
+      <w:szCs w:val="32"/>
+    </w:rPr>
+  </w:style>
+  <w:style w:type="paragraph" w:styleId="Ttulo2">
+    <w:name w:val="heading 2"/>
+    <w:basedOn w:val="Normal"/>
+    <w:next w:val="Normal"/>
+    <w:link w:val="Ttulo2Car"/>
+    <w:uiPriority w:val="9"/>
+    <w:unhideWhenUsed/>
+    <w:qFormat/>
+    <w:rsid w:val="00DF3D80"/>
+    <w:pPr>
+      <w:keepNext/>
+      <w:keepLines/>
+      <w:spacing w:before="40" w:after="0"/>
+      <w:outlineLvl w:val="1"/>
+    </w:pPr>
+    <w:rPr>
+      <w:rFonts w:asciiTheme="majorHAnsi" w:eastAsiaTheme="majorEastAsia" w:hAnsiTheme="majorHAnsi" w:cstheme="majorBidi"/>
+      <w:color w:val="2F5496" w:themeColor="accent1" w:themeShade="BF"/>
+      <w:sz w:val="26"/>
+      <w:szCs w:val="26"/>
+    </w:rPr>
+  </w:style>
+  <w:style w:type="character" w:default="1" w:styleId="Fuentedeprrafopredeter">
     <w:name w:val="Default Paragraph Font"/>
     <w:uiPriority w:val="1"/>
     <w:semiHidden/>
     <w:unhideWhenUsed/>
   </w:style>
-  <w:style w:type="table" w:default="1" w:styleId="TableNormal">
+  <w:style w:type="table" w:default="1" w:styleId="Tablanormal">
     <w:name w:val="Normal Table"/>
     <w:uiPriority w:val="99"/>
     <w:semiHidden/>
@@ -1270,7 +2036,7 @@
       </w:tblCellMar>
     </w:tblPr>
   </w:style>
-  <w:style w:type="numbering" w:default="1" w:styleId="NoList">
+  <w:style w:type="numbering" w:default="1" w:styleId="Sinlista">
     <w:name w:val="No List"/>
     <w:uiPriority w:val="99"/>
     <w:semiHidden/>
@@ -1292,7 +2058,7 @@
       <w:szCs w:val="24"/>
     </w:rPr>
   </w:style>
-  <w:style w:type="paragraph" w:styleId="ListParagraph">
+  <w:style w:type="paragraph" w:styleId="Prrafodelista">
     <w:name w:val="List Paragraph"/>
     <w:basedOn w:val="Normal"/>
     <w:uiPriority w:val="34"/>
@@ -1303,9 +2069,9 @@
       <w:contextualSpacing/>
     </w:pPr>
   </w:style>
-  <w:style w:type="table" w:styleId="TableGrid">
+  <w:style w:type="table" w:styleId="Tablaconcuadrcula">
     <w:name w:val="Table Grid"/>
-    <w:basedOn w:val="TableNormal"/>
+    <w:basedOn w:val="Tablanormal"/>
     <w:uiPriority w:val="39"/>
     <w:rsid w:val="00EB722F"/>
     <w:pPr>
@@ -1321,6 +2087,32 @@
         <w:insideV w:val="single" w:sz="4" w:space="0" w:color="auto"/>
       </w:tblBorders>
     </w:tblPr>
+  </w:style>
+  <w:style w:type="character" w:customStyle="1" w:styleId="Ttulo1Car">
+    <w:name w:val="Título 1 Car"/>
+    <w:basedOn w:val="Fuentedeprrafopredeter"/>
+    <w:link w:val="Ttulo1"/>
+    <w:uiPriority w:val="9"/>
+    <w:rsid w:val="00F92141"/>
+    <w:rPr>
+      <w:rFonts w:asciiTheme="majorHAnsi" w:eastAsiaTheme="majorEastAsia" w:hAnsiTheme="majorHAnsi" w:cstheme="majorBidi"/>
+      <w:color w:val="2F5496" w:themeColor="accent1" w:themeShade="BF"/>
+      <w:sz w:val="32"/>
+      <w:szCs w:val="32"/>
+    </w:rPr>
+  </w:style>
+  <w:style w:type="character" w:customStyle="1" w:styleId="Ttulo2Car">
+    <w:name w:val="Título 2 Car"/>
+    <w:basedOn w:val="Fuentedeprrafopredeter"/>
+    <w:link w:val="Ttulo2"/>
+    <w:uiPriority w:val="9"/>
+    <w:rsid w:val="00DF3D80"/>
+    <w:rPr>
+      <w:rFonts w:asciiTheme="majorHAnsi" w:eastAsiaTheme="majorEastAsia" w:hAnsiTheme="majorHAnsi" w:cstheme="majorBidi"/>
+      <w:color w:val="2F5496" w:themeColor="accent1" w:themeShade="BF"/>
+      <w:sz w:val="26"/>
+      <w:szCs w:val="26"/>
+    </w:rPr>
   </w:style>
 </w:styles>
 </file>

</xml_diff>